<commit_message>
report to lab4 added
</commit_message>
<xml_diff>
--- a/lab2/Лабораторна3_ІМ-22_Куц_Іван.docx
+++ b/lab2/Лабораторна3_ІМ-22_Куц_Іван.docx
@@ -325,49 +325,7 @@
           <w:b/>
           <w:sz w:val="28"/>
         </w:rPr>
-        <w:t>Лабораторна</w:t>
-      </w:r>
-      <w:r>
-        <w:rPr>
-          <w:rFonts w:ascii="Times New Roman" w:hAnsi="Times New Roman"/>
-          <w:b/>
-          <w:spacing w:val="-6"/>
-          <w:sz w:val="28"/>
-        </w:rPr>
-        <w:t xml:space="preserve"> </w:t>
-      </w:r>
-      <w:r>
-        <w:rPr>
-          <w:rFonts w:ascii="Times New Roman" w:hAnsi="Times New Roman"/>
-          <w:b/>
-          <w:sz w:val="28"/>
-        </w:rPr>
-        <w:t>робота</w:t>
-      </w:r>
-      <w:r>
-        <w:rPr>
-          <w:rFonts w:ascii="Times New Roman" w:hAnsi="Times New Roman"/>
-          <w:b/>
-          <w:spacing w:val="-5"/>
-          <w:sz w:val="28"/>
-        </w:rPr>
-        <w:t xml:space="preserve"> </w:t>
-      </w:r>
-      <w:r>
-        <w:rPr>
-          <w:rFonts w:ascii="Times New Roman" w:hAnsi="Times New Roman"/>
-          <w:b/>
-          <w:sz w:val="28"/>
-        </w:rPr>
-        <w:t>№</w:t>
-      </w:r>
-      <w:r>
-        <w:rPr>
-          <w:rFonts w:ascii="Times New Roman" w:hAnsi="Times New Roman"/>
-          <w:b/>
-          <w:sz w:val="28"/>
-        </w:rPr>
-        <w:t>3</w:t>
+        <w:t xml:space="preserve">Лабораторна робота №4. </w:t>
       </w:r>
     </w:p>
     <w:p>
@@ -1360,13 +1318,7 @@
         <w:rPr>
           <w:sz w:val="28"/>
         </w:rPr>
-        <w:t xml:space="preserve">5. Позначка поточного типу об’єкту, що вводиться — </w:t>
-      </w:r>
-      <w:r>
-        <w:rPr>
-          <w:sz w:val="28"/>
-        </w:rPr>
-        <w:t>у назві вікна</w:t>
+        <w:t>5. Позначка поточного типу об’єкту, що вводиться — у назві вікна</w:t>
       </w:r>
     </w:p>
     <w:p>
@@ -1435,7 +1387,6 @@
     <w:p>
       <w:pPr>
         <w:pStyle w:val="Normal"/>
-        <w:pBdr/>
         <w:shd w:fill="282C34"/>
         <w:rPr/>
       </w:pPr>
@@ -4659,7 +4610,6 @@
     <w:p>
       <w:pPr>
         <w:pStyle w:val="Normal"/>
-        <w:pBdr/>
         <w:shd w:fill="282C34"/>
         <w:rPr/>
       </w:pPr>
@@ -6720,7 +6670,13 @@
         </w:rPr>
       </w:pPr>
       <w:r>
-        <w:rPr/>
+        <w:rPr>
+          <w:rFonts w:ascii="JetBrains Mono" w:hAnsi="JetBrains Mono"/>
+          <w:b w:val="false"/>
+          <w:i w:val="false"/>
+          <w:color w:val="BCBEC4"/>
+          <w:sz w:val="20"/>
+        </w:rPr>
       </w:r>
     </w:p>
     <w:p>
@@ -6736,7 +6692,6 @@
     <w:p>
       <w:pPr>
         <w:pStyle w:val="Normal"/>
-        <w:pBdr/>
         <w:shd w:fill="282C34"/>
         <w:rPr/>
       </w:pPr>
@@ -12550,7 +12505,6 @@
     <w:p>
       <w:pPr>
         <w:pStyle w:val="Normal"/>
-        <w:pBdr/>
         <w:shd w:fill="282C34"/>
         <w:rPr/>
       </w:pPr>
@@ -14357,7 +14311,13 @@
         </w:rPr>
       </w:pPr>
       <w:r>
-        <w:rPr/>
+        <w:rPr>
+          <w:rFonts w:ascii="JetBrains Mono" w:hAnsi="JetBrains Mono"/>
+          <w:b w:val="false"/>
+          <w:i w:val="false"/>
+          <w:color w:val="BCBEC4"/>
+          <w:sz w:val="20"/>
+        </w:rPr>
       </w:r>
     </w:p>
     <w:p>
@@ -14382,7 +14342,6 @@
     <w:p>
       <w:pPr>
         <w:pStyle w:val="Normal"/>
-        <w:pBdr/>
         <w:shd w:fill="282C34"/>
         <w:rPr/>
       </w:pPr>
@@ -16274,7 +16233,13 @@
         </w:rPr>
       </w:pPr>
       <w:r>
-        <w:rPr/>
+        <w:rPr>
+          <w:rFonts w:ascii="JetBrains Mono" w:hAnsi="JetBrains Mono"/>
+          <w:b w:val="false"/>
+          <w:i w:val="false"/>
+          <w:color w:val="BCBEC4"/>
+          <w:sz w:val="20"/>
+        </w:rPr>
       </w:r>
     </w:p>
     <w:p>
@@ -19189,7 +19154,6 @@
     <w:p>
       <w:pPr>
         <w:pStyle w:val="Normal"/>
-        <w:pBdr/>
         <w:shd w:fill="282C34"/>
         <w:rPr/>
       </w:pPr>
@@ -19334,8 +19298,11 @@
       </w:pPr>
       <w:r>
         <w:rPr>
-          <w:sz w:val="32"/>
-          <w:szCs w:val="32"/>
+          <w:rFonts w:ascii="JetBrains Mono" w:hAnsi="JetBrains Mono"/>
+          <w:b w:val="false"/>
+          <w:i w:val="false"/>
+          <w:color w:val="BCBEC4"/>
+          <w:sz w:val="20"/>
         </w:rPr>
       </w:r>
     </w:p>
@@ -19361,7 +19328,6 @@
     <w:p>
       <w:pPr>
         <w:pStyle w:val="Normal"/>
-        <w:pBdr/>
         <w:shd w:fill="282C34"/>
         <w:rPr/>
       </w:pPr>
@@ -22042,7 +22008,13 @@
         </w:rPr>
       </w:pPr>
       <w:r>
-        <w:rPr/>
+        <w:rPr>
+          <w:rFonts w:ascii="JetBrains Mono" w:hAnsi="JetBrains Mono"/>
+          <w:b w:val="false"/>
+          <w:i w:val="false"/>
+          <w:color w:val="D5B778"/>
+          <w:sz w:val="20"/>
+        </w:rPr>
       </w:r>
     </w:p>
     <w:p>
@@ -23102,15 +23074,7 @@
           <w:sz w:val="28"/>
           <w:szCs w:val="28"/>
         </w:rPr>
-        <w:t xml:space="preserve">Під час виконання лабораторної роботи </w:t>
-      </w:r>
-      <w:r>
-        <w:rPr>
-          <w:rFonts w:ascii="Times New Roman" w:hAnsi="Times New Roman"/>
-          <w:sz w:val="28"/>
-          <w:szCs w:val="28"/>
-        </w:rPr>
-        <w:t>було покращено графічний редактор, розроблений у попередній лабоарторній роботі, було додано тулбар з кнопками для вибору фігур, також було додано кнопки “Назад” тa “Очистити”. У цій роботі, так як і у попередній, було викоростано поняття абстракції, інкапсуляцій та поліморфізму</w:t>
+        <w:t>Під час виконання лабораторної роботи було покращено графічний редактор, розроблений у попередній лабоарторній роботі, було додано тулбар з кнопками для вибору фігур, також було додано кнопки “Назад” тa “Очистити”. У цій роботі, так як і у попередній, було викоростано поняття абстракції, інкапсуляцій та поліморфізму</w:t>
       </w:r>
     </w:p>
     <w:p>

</xml_diff>